<commit_message>
Updated database documentation and added it to th Development information.
</commit_message>
<xml_diff>
--- a/doc/Sprint#04/Development information.docx
+++ b/doc/Sprint#04/Development information.docx
@@ -277,15 +277,35 @@
     </w:p>
     <w:p>
       <w:pPr>
+        <w:rPr>
+          <w:rFonts w:asciiTheme="majorHAnsi" w:eastAsiaTheme="majorEastAsia" w:hAnsiTheme="majorHAnsi" w:cstheme="majorBidi"/>
+          <w:b/>
+          <w:bCs/>
+          <w:color w:val="4F81BD" w:themeColor="accent1"/>
+          <w:lang w:val="en-US"/>
+        </w:rPr>
+      </w:pPr>
+      <w:r>
+        <w:rPr>
+          <w:lang w:val="en-US"/>
+        </w:rPr>
+        <w:br w:type="page"/>
+      </w:r>
+    </w:p>
+    <w:p>
+      <w:pPr>
         <w:pStyle w:val="Heading3"/>
         <w:rPr>
           <w:lang w:val="en-US"/>
         </w:rPr>
       </w:pPr>
-      <w:r>
-        <w:rPr>
-          <w:lang w:val="en-US"/>
-        </w:rPr>
+      <w:bookmarkStart w:id="0" w:name="_GoBack"/>
+      <w:bookmarkEnd w:id="0"/>
+      <w:r>
+        <w:rPr>
+          <w:lang w:val="en-US"/>
+        </w:rPr>
+        <w:lastRenderedPageBreak/>
         <w:t>Packages</w:t>
       </w:r>
     </w:p>
@@ -364,11 +384,71 @@
     </w:p>
     <w:p>
       <w:pPr>
+        <w:rPr>
+          <w:lang w:val="en-US"/>
+        </w:rPr>
+      </w:pPr>
+      <w:r>
+        <w:rPr>
+          <w:lang w:val="en-US"/>
+        </w:rPr>
+        <w:t>The following schematic shows the database design.</w:t>
+      </w:r>
+    </w:p>
+    <w:p>
+      <w:pPr>
         <w:pStyle w:val="Heading3"/>
         <w:rPr>
           <w:lang w:val="en-US"/>
         </w:rPr>
       </w:pPr>
+      <w:r>
+        <w:rPr>
+          <w:noProof/>
+          <w:lang w:eastAsia="sv-SE"/>
+        </w:rPr>
+        <w:drawing>
+          <wp:inline distT="0" distB="0" distL="0" distR="0">
+            <wp:extent cx="5760720" cy="5951855"/>
+            <wp:effectExtent l="0" t="0" r="0" b="0"/>
+            <wp:docPr id="1" name="Picture 1"/>
+            <wp:cNvGraphicFramePr>
+              <a:graphicFrameLocks xmlns:a="http://schemas.openxmlformats.org/drawingml/2006/main" noChangeAspect="1"/>
+            </wp:cNvGraphicFramePr>
+            <a:graphic xmlns:a="http://schemas.openxmlformats.org/drawingml/2006/main">
+              <a:graphicData uri="http://schemas.openxmlformats.org/drawingml/2006/picture">
+                <pic:pic xmlns:pic="http://schemas.openxmlformats.org/drawingml/2006/picture">
+                  <pic:nvPicPr>
+                    <pic:cNvPr id="0" name="Database design.png"/>
+                    <pic:cNvPicPr/>
+                  </pic:nvPicPr>
+                  <pic:blipFill>
+                    <a:blip r:embed="rId6">
+                      <a:extLst>
+                        <a:ext uri="{28A0092B-C50C-407E-A947-70E740481C1C}">
+                          <a14:useLocalDpi xmlns:a14="http://schemas.microsoft.com/office/drawing/2010/main" val="0"/>
+                        </a:ext>
+                      </a:extLst>
+                    </a:blip>
+                    <a:stretch>
+                      <a:fillRect/>
+                    </a:stretch>
+                  </pic:blipFill>
+                  <pic:spPr>
+                    <a:xfrm>
+                      <a:off x="0" y="0"/>
+                      <a:ext cx="5760720" cy="5951855"/>
+                    </a:xfrm>
+                    <a:prstGeom prst="rect">
+                      <a:avLst/>
+                    </a:prstGeom>
+                  </pic:spPr>
+                </pic:pic>
+              </a:graphicData>
+            </a:graphic>
+          </wp:inline>
+        </w:drawing>
+      </w:r>
     </w:p>
     <w:p>
       <w:pPr>
@@ -440,7 +520,6 @@
         <w:rPr>
           <w:lang w:val="en-US"/>
         </w:rPr>
-        <w:lastRenderedPageBreak/>
         <w:t>Controller</w:t>
       </w:r>
     </w:p>
@@ -485,8 +564,6 @@
           <w:lang w:val="en-US"/>
         </w:rPr>
       </w:pPr>
-      <w:bookmarkStart w:id="0" w:name="_GoBack"/>
-      <w:bookmarkEnd w:id="0"/>
       <w:proofErr w:type="spellStart"/>
       <w:r>
         <w:rPr>
@@ -534,13 +611,7 @@
         <w:rPr>
           <w:lang w:val="en-US"/>
         </w:rPr>
-        <w:t xml:space="preserve"> on Android versions from 2.0 up to latest version. This gives us the great benefit of a uniform design of the application whatever android version the user have (android version &lt; 2.0 is not supported by our application).</w:t>
-      </w:r>
-      <w:r>
-        <w:rPr>
-          <w:lang w:val="en-US"/>
-        </w:rPr>
-        <w:t xml:space="preserve"> </w:t>
+        <w:t xml:space="preserve"> on Android versions from 2.0 up to latest version. This gives us the great benefit of a uniform design of the application whatever android version the user have (android version &lt; 2.0 is not supported by our application). </w:t>
       </w:r>
     </w:p>
     <w:p>
@@ -1041,6 +1112,36 @@
       <w:color w:val="4F81BD" w:themeColor="accent1"/>
     </w:rPr>
   </w:style>
+  <w:style w:type="paragraph" w:styleId="BalloonText">
+    <w:name w:val="Balloon Text"/>
+    <w:basedOn w:val="Normal"/>
+    <w:link w:val="BalloonTextChar"/>
+    <w:uiPriority w:val="99"/>
+    <w:semiHidden/>
+    <w:unhideWhenUsed/>
+    <w:rsid w:val="00EE3094"/>
+    <w:pPr>
+      <w:spacing w:after="0" w:line="240" w:lineRule="auto"/>
+    </w:pPr>
+    <w:rPr>
+      <w:rFonts w:ascii="Tahoma" w:hAnsi="Tahoma" w:cs="Tahoma"/>
+      <w:sz w:val="16"/>
+      <w:szCs w:val="16"/>
+    </w:rPr>
+  </w:style>
+  <w:style w:type="character" w:customStyle="1" w:styleId="BalloonTextChar">
+    <w:name w:val="Balloon Text Char"/>
+    <w:basedOn w:val="DefaultParagraphFont"/>
+    <w:link w:val="BalloonText"/>
+    <w:uiPriority w:val="99"/>
+    <w:semiHidden/>
+    <w:rsid w:val="00EE3094"/>
+    <w:rPr>
+      <w:rFonts w:ascii="Tahoma" w:hAnsi="Tahoma" w:cs="Tahoma"/>
+      <w:sz w:val="16"/>
+      <w:szCs w:val="16"/>
+    </w:rPr>
+  </w:style>
 </w:styles>
 </file>
 
@@ -1402,6 +1503,36 @@
       <w:i/>
       <w:iCs/>
       <w:color w:val="4F81BD" w:themeColor="accent1"/>
+    </w:rPr>
+  </w:style>
+  <w:style w:type="paragraph" w:styleId="BalloonText">
+    <w:name w:val="Balloon Text"/>
+    <w:basedOn w:val="Normal"/>
+    <w:link w:val="BalloonTextChar"/>
+    <w:uiPriority w:val="99"/>
+    <w:semiHidden/>
+    <w:unhideWhenUsed/>
+    <w:rsid w:val="00EE3094"/>
+    <w:pPr>
+      <w:spacing w:after="0" w:line="240" w:lineRule="auto"/>
+    </w:pPr>
+    <w:rPr>
+      <w:rFonts w:ascii="Tahoma" w:hAnsi="Tahoma" w:cs="Tahoma"/>
+      <w:sz w:val="16"/>
+      <w:szCs w:val="16"/>
+    </w:rPr>
+  </w:style>
+  <w:style w:type="character" w:customStyle="1" w:styleId="BalloonTextChar">
+    <w:name w:val="Balloon Text Char"/>
+    <w:basedOn w:val="DefaultParagraphFont"/>
+    <w:link w:val="BalloonText"/>
+    <w:uiPriority w:val="99"/>
+    <w:semiHidden/>
+    <w:rsid w:val="00EE3094"/>
+    <w:rPr>
+      <w:rFonts w:ascii="Tahoma" w:hAnsi="Tahoma" w:cs="Tahoma"/>
+      <w:sz w:val="16"/>
+      <w:szCs w:val="16"/>
     </w:rPr>
   </w:style>
 </w:styles>

</xml_diff>